<commit_message>
Added soldering jig files and documentation
</commit_message>
<xml_diff>
--- a/Documentation/Working_Documents/Interact_Switch_Design_Rationale.docx
+++ b/Documentation/Working_Documents/Interact_Switch_Design_Rationale.docx
@@ -877,21 +877,7 @@
         <w:rPr>
           <w:rFonts w:cstheme="minorHAnsi"/>
         </w:rPr>
-        <w:t xml:space="preserve">Increases the screw hole size in the </w:t>
-      </w:r>
-      <w:proofErr w:type="spellStart"/>
-      <w:r>
-        <w:rPr>
-          <w:rFonts w:cstheme="minorHAnsi"/>
-        </w:rPr>
-        <w:t>ButtonCapHolder</w:t>
-      </w:r>
-      <w:proofErr w:type="spellEnd"/>
-      <w:r>
-        <w:rPr>
-          <w:rFonts w:cstheme="minorHAnsi"/>
-        </w:rPr>
-        <w:t xml:space="preserve"> to accept both M2.5 screws as well as #4 3/8" screws.</w:t>
+        <w:t>Increases the screw hole size in the ButtonCapHolder to accept both M2.5 screws as well as #4 3/8" screws.</w:t>
       </w:r>
     </w:p>
     <w:p>
@@ -909,21 +895,7 @@
         <w:rPr>
           <w:rFonts w:cstheme="minorHAnsi"/>
         </w:rPr>
-        <w:t xml:space="preserve">Lines up the holes in the base with the holes in the </w:t>
-      </w:r>
-      <w:proofErr w:type="spellStart"/>
-      <w:r>
-        <w:rPr>
-          <w:rFonts w:cstheme="minorHAnsi"/>
-        </w:rPr>
-        <w:t>ButtonCapHolder</w:t>
-      </w:r>
-      <w:proofErr w:type="spellEnd"/>
-      <w:r>
-        <w:rPr>
-          <w:rFonts w:cstheme="minorHAnsi"/>
-        </w:rPr>
-        <w:t>.</w:t>
+        <w:t>Lines up the holes in the base with the holes in the ButtonCapHolder.</w:t>
       </w:r>
     </w:p>
     <w:p>
@@ -977,21 +949,7 @@
         <w:rPr>
           <w:rFonts w:cstheme="minorHAnsi"/>
         </w:rPr>
-        <w:t xml:space="preserve">Decreases the required sanding by tapering the tabs on the </w:t>
-      </w:r>
-      <w:proofErr w:type="spellStart"/>
-      <w:r>
-        <w:rPr>
-          <w:rFonts w:cstheme="minorHAnsi"/>
-        </w:rPr>
-        <w:t>ButtonCapHolder</w:t>
-      </w:r>
-      <w:proofErr w:type="spellEnd"/>
-      <w:r>
-        <w:rPr>
-          <w:rFonts w:cstheme="minorHAnsi"/>
-        </w:rPr>
-        <w:t>.</w:t>
+        <w:t>Decreases the required sanding by tapering the tabs on the ButtonCapHolder.</w:t>
       </w:r>
     </w:p>
     <w:p>
@@ -1133,6 +1091,240 @@
     </w:p>
     <w:p>
       <w:pPr>
+        <w:pStyle w:val="Heading2"/>
+      </w:pPr>
+      <w:r>
+        <w:t>File Update</w:t>
+      </w:r>
+    </w:p>
+    <w:p>
+      <w:r>
+        <w:t xml:space="preserve">CAD files were updated </w:t>
+      </w:r>
+      <w:r>
+        <w:t xml:space="preserve">and rebuilt into one </w:t>
+      </w:r>
+      <w:r>
+        <w:t>central file. This corrected several minor errors, such as the screw holes on the base and the screw holes on the cap holder being misaligned by 0.5mm, as well as making heavy use of parameters. Because of this rebuild, changes can be made to one parameter, and the changes will propagate out to all connected parts.</w:t>
+      </w:r>
+    </w:p>
+    <w:p>
+      <w:pPr>
+        <w:pStyle w:val="Heading2"/>
+      </w:pPr>
+      <w:r>
+        <w:t xml:space="preserve">Soldering Jig </w:t>
+      </w:r>
+    </w:p>
+    <w:p>
+      <w:r>
+        <w:t xml:space="preserve">An opportunity for improvement for the Interact Switch that was identified was the creation of a soldering jig to prevent makers from soldering to the wrong terminals on the </w:t>
+      </w:r>
+      <w:r>
+        <w:t xml:space="preserve">switch, and to prevent large blobs of solder </w:t>
+      </w:r>
+      <w:r>
+        <w:t>that would make assembly difficult.</w:t>
+      </w:r>
+      <w:r>
+        <w:t xml:space="preserve"> After 4 iterations, a soldering jig was created that </w:t>
+      </w:r>
+      <w:r>
+        <w:t xml:space="preserve">held the switch at a 90 degree angle to the </w:t>
+      </w:r>
+      <w:r>
+        <w:t>cable, covers the wrong terminal, and holds the cable in place</w:t>
+      </w:r>
+      <w:r>
+        <w:t xml:space="preserve"> without tipping</w:t>
+      </w:r>
+      <w:r>
+        <w:t xml:space="preserve">. </w:t>
+      </w:r>
+    </w:p>
+    <w:p>
+      <w:r>
+        <w:rPr>
+          <w:noProof/>
+        </w:rPr>
+        <w:drawing>
+          <wp:inline distT="0" distB="0" distL="0" distR="0" wp14:anchorId="33CF033A" wp14:editId="183207E7">
+            <wp:extent cx="2733675" cy="2033199"/>
+            <wp:effectExtent l="0" t="0" r="0" b="5715"/>
+            <wp:docPr id="1908331282" name="Picture 1" descr="A white object with a face&#10;&#10;AI-generated content may be incorrect."/>
+            <wp:cNvGraphicFramePr>
+              <a:graphicFrameLocks xmlns:a="http://schemas.openxmlformats.org/drawingml/2006/main" noChangeAspect="1"/>
+            </wp:cNvGraphicFramePr>
+            <a:graphic xmlns:a="http://schemas.openxmlformats.org/drawingml/2006/main">
+              <a:graphicData uri="http://schemas.openxmlformats.org/drawingml/2006/picture">
+                <pic:pic xmlns:pic="http://schemas.openxmlformats.org/drawingml/2006/picture">
+                  <pic:nvPicPr>
+                    <pic:cNvPr id="1908331282" name="Picture 1" descr="A white object with a face&#10;&#10;AI-generated content may be incorrect."/>
+                    <pic:cNvPicPr/>
+                  </pic:nvPicPr>
+                  <pic:blipFill>
+                    <a:blip r:embed="rId13"/>
+                    <a:stretch>
+                      <a:fillRect/>
+                    </a:stretch>
+                  </pic:blipFill>
+                  <pic:spPr>
+                    <a:xfrm>
+                      <a:off x="0" y="0"/>
+                      <a:ext cx="2748088" cy="2043919"/>
+                    </a:xfrm>
+                    <a:prstGeom prst="rect">
+                      <a:avLst/>
+                    </a:prstGeom>
+                  </pic:spPr>
+                </pic:pic>
+              </a:graphicData>
+            </a:graphic>
+          </wp:inline>
+        </w:drawing>
+      </w:r>
+      <w:r>
+        <w:rPr>
+          <w:noProof/>
+        </w:rPr>
+        <w:drawing>
+          <wp:inline distT="0" distB="0" distL="0" distR="0" wp14:anchorId="54D88236" wp14:editId="5887DAB4">
+            <wp:extent cx="2667000" cy="1995949"/>
+            <wp:effectExtent l="0" t="0" r="0" b="4445"/>
+            <wp:docPr id="748166212" name="Picture 1" descr="A white object with a hole in the middle&#10;&#10;AI-generated content may be incorrect."/>
+            <wp:cNvGraphicFramePr>
+              <a:graphicFrameLocks xmlns:a="http://schemas.openxmlformats.org/drawingml/2006/main" noChangeAspect="1"/>
+            </wp:cNvGraphicFramePr>
+            <a:graphic xmlns:a="http://schemas.openxmlformats.org/drawingml/2006/main">
+              <a:graphicData uri="http://schemas.openxmlformats.org/drawingml/2006/picture">
+                <pic:pic xmlns:pic="http://schemas.openxmlformats.org/drawingml/2006/picture">
+                  <pic:nvPicPr>
+                    <pic:cNvPr id="748166212" name="Picture 1" descr="A white object with a hole in the middle&#10;&#10;AI-generated content may be incorrect."/>
+                    <pic:cNvPicPr/>
+                  </pic:nvPicPr>
+                  <pic:blipFill>
+                    <a:blip r:embed="rId14"/>
+                    <a:stretch>
+                      <a:fillRect/>
+                    </a:stretch>
+                  </pic:blipFill>
+                  <pic:spPr>
+                    <a:xfrm>
+                      <a:off x="0" y="0"/>
+                      <a:ext cx="2676366" cy="2002959"/>
+                    </a:xfrm>
+                    <a:prstGeom prst="rect">
+                      <a:avLst/>
+                    </a:prstGeom>
+                  </pic:spPr>
+                </pic:pic>
+              </a:graphicData>
+            </a:graphic>
+          </wp:inline>
+        </w:drawing>
+      </w:r>
+    </w:p>
+    <w:p>
+      <w:r>
+        <w:rPr>
+          <w:noProof/>
+        </w:rPr>
+        <w:drawing>
+          <wp:inline distT="0" distB="0" distL="0" distR="0" wp14:anchorId="2DABC5B5" wp14:editId="2853F608">
+            <wp:extent cx="2678645" cy="1948180"/>
+            <wp:effectExtent l="0" t="0" r="7620" b="0"/>
+            <wp:docPr id="1445973158" name="Picture 2" descr="A grey object with a curved shape&#10;&#10;AI-generated content may be incorrect."/>
+            <wp:cNvGraphicFramePr>
+              <a:graphicFrameLocks xmlns:a="http://schemas.openxmlformats.org/drawingml/2006/main" noChangeAspect="1"/>
+            </wp:cNvGraphicFramePr>
+            <a:graphic xmlns:a="http://schemas.openxmlformats.org/drawingml/2006/main">
+              <a:graphicData uri="http://schemas.openxmlformats.org/drawingml/2006/picture">
+                <pic:pic xmlns:pic="http://schemas.openxmlformats.org/drawingml/2006/picture">
+                  <pic:nvPicPr>
+                    <pic:cNvPr id="1445973158" name="Picture 2" descr="A grey object with a curved shape&#10;&#10;AI-generated content may be incorrect."/>
+                    <pic:cNvPicPr>
+                      <a:picLocks noChangeAspect="1" noChangeArrowheads="1"/>
+                    </pic:cNvPicPr>
+                  </pic:nvPicPr>
+                  <pic:blipFill rotWithShape="1">
+                    <a:blip r:embed="rId15">
+                      <a:extLst>
+                        <a:ext uri="{28A0092B-C50C-407E-A947-70E740481C1C}">
+                          <a14:useLocalDpi xmlns:a14="http://schemas.microsoft.com/office/drawing/2010/main" val="0"/>
+                        </a:ext>
+                      </a:extLst>
+                    </a:blip>
+                    <a:srcRect l="8347" t="7406" r="2284"/>
+                    <a:stretch/>
+                  </pic:blipFill>
+                  <pic:spPr bwMode="auto">
+                    <a:xfrm>
+                      <a:off x="0" y="0"/>
+                      <a:ext cx="2690693" cy="1956942"/>
+                    </a:xfrm>
+                    <a:prstGeom prst="rect">
+                      <a:avLst/>
+                    </a:prstGeom>
+                    <a:noFill/>
+                    <a:ln>
+                      <a:noFill/>
+                    </a:ln>
+                    <a:extLst>
+                      <a:ext uri="{53640926-AAD7-44D8-BBD7-CCE9431645EC}">
+                        <a14:shadowObscured xmlns:a14="http://schemas.microsoft.com/office/drawing/2010/main"/>
+                      </a:ext>
+                    </a:extLst>
+                  </pic:spPr>
+                </pic:pic>
+              </a:graphicData>
+            </a:graphic>
+          </wp:inline>
+        </w:drawing>
+      </w:r>
+      <w:r>
+        <w:rPr>
+          <w:noProof/>
+        </w:rPr>
+        <w:drawing>
+          <wp:inline distT="0" distB="0" distL="0" distR="0" wp14:anchorId="0FC3420C" wp14:editId="006DD828">
+            <wp:extent cx="2732659" cy="1937385"/>
+            <wp:effectExtent l="0" t="0" r="0" b="5715"/>
+            <wp:docPr id="220453979" name="Picture 1" descr="A white object with a hole&#10;&#10;AI-generated content may be incorrect."/>
+            <wp:cNvGraphicFramePr>
+              <a:graphicFrameLocks xmlns:a="http://schemas.openxmlformats.org/drawingml/2006/main" noChangeAspect="1"/>
+            </wp:cNvGraphicFramePr>
+            <a:graphic xmlns:a="http://schemas.openxmlformats.org/drawingml/2006/main">
+              <a:graphicData uri="http://schemas.openxmlformats.org/drawingml/2006/picture">
+                <pic:pic xmlns:pic="http://schemas.openxmlformats.org/drawingml/2006/picture">
+                  <pic:nvPicPr>
+                    <pic:cNvPr id="220453979" name="Picture 1" descr="A white object with a hole&#10;&#10;AI-generated content may be incorrect."/>
+                    <pic:cNvPicPr/>
+                  </pic:nvPicPr>
+                  <pic:blipFill>
+                    <a:blip r:embed="rId16"/>
+                    <a:stretch>
+                      <a:fillRect/>
+                    </a:stretch>
+                  </pic:blipFill>
+                  <pic:spPr>
+                    <a:xfrm>
+                      <a:off x="0" y="0"/>
+                      <a:ext cx="2751946" cy="1951059"/>
+                    </a:xfrm>
+                    <a:prstGeom prst="rect">
+                      <a:avLst/>
+                    </a:prstGeom>
+                  </pic:spPr>
+                </pic:pic>
+              </a:graphicData>
+            </a:graphic>
+          </wp:inline>
+        </w:drawing>
+      </w:r>
+    </w:p>
+    <w:p/>
+    <w:p>
+      <w:pPr>
         <w:pStyle w:val="Heading1"/>
       </w:pPr>
       <w:bookmarkStart w:id="7" w:name="_Toc202881537"/>
@@ -1147,6 +1339,18 @@
       </w:r>
       <w:r>
         <w:t>opportunities for improvement that have been identified</w:t>
+      </w:r>
+    </w:p>
+    <w:p>
+      <w:pPr>
+        <w:pStyle w:val="ListParagraph"/>
+        <w:numPr>
+          <w:ilvl w:val="0"/>
+          <w:numId w:val="4"/>
+        </w:numPr>
+      </w:pPr>
+      <w:r>
+        <w:t>Better indicate the orientation of the switch when assembling the device</w:t>
       </w:r>
     </w:p>
     <w:p>
@@ -1161,10 +1365,7 @@
         </w:tabs>
       </w:pPr>
       <w:r>
-        <w:t xml:space="preserve">Create a customization guide to specifically </w:t>
-      </w:r>
-      <w:r>
-        <w:t>help choose between topper options</w:t>
+        <w:t>Clarify how to use the base as a soldering jig</w:t>
       </w:r>
     </w:p>
     <w:p>
@@ -1179,42 +1380,12 @@
         </w:tabs>
       </w:pPr>
       <w:r>
-        <w:t>Better indicate the orientation of the switch when assembling the device</w:t>
-      </w:r>
-    </w:p>
-    <w:p>
-      <w:pPr>
-        <w:pStyle w:val="ListParagraph"/>
-        <w:numPr>
-          <w:ilvl w:val="0"/>
-          <w:numId w:val="4"/>
-        </w:numPr>
-        <w:tabs>
-          <w:tab w:val="left" w:pos="1472"/>
-        </w:tabs>
-      </w:pPr>
-      <w:r>
-        <w:t>Clarify how to use the base as a soldering jig</w:t>
-      </w:r>
-    </w:p>
-    <w:p>
-      <w:pPr>
-        <w:pStyle w:val="ListParagraph"/>
-        <w:numPr>
-          <w:ilvl w:val="0"/>
-          <w:numId w:val="4"/>
-        </w:numPr>
-        <w:tabs>
-          <w:tab w:val="left" w:pos="1472"/>
-        </w:tabs>
-      </w:pPr>
-      <w:r>
         <w:t>Change the shape of the button cap for better bridging</w:t>
       </w:r>
     </w:p>
     <w:sectPr>
-      <w:headerReference w:type="default" r:id="rId13"/>
-      <w:footerReference w:type="default" r:id="rId14"/>
+      <w:headerReference w:type="default" r:id="rId17"/>
+      <w:footerReference w:type="default" r:id="rId18"/>
       <w:pgSz w:w="12240" w:h="15840"/>
       <w:pgMar w:top="1440" w:right="1440" w:bottom="1440" w:left="1440" w:header="708" w:footer="708" w:gutter="0"/>
       <w:cols w:space="708"/>
@@ -1747,13 +1918,13 @@
             </wp:anchor>
           </w:drawing>
         </mc:Choice>
-        <mc:Fallback xmlns:a14="http://schemas.microsoft.com/office/drawing/2010/main" xmlns:pic="http://schemas.openxmlformats.org/drawingml/2006/picture" xmlns:adec="http://schemas.microsoft.com/office/drawing/2017/decorative" xmlns:a="http://schemas.openxmlformats.org/drawingml/2006/main">
-          <w:pict w14:anchorId="490673B3">
-            <v:shapetype id="_x0000_t202" coordsize="21600,21600" o:spt="202" path="m,l,21600r21600,l21600,xe" w14:anchorId="28D134D7">
+        <mc:Fallback>
+          <w:pict>
+            <v:shapetype w14:anchorId="28D134D7" id="_x0000_t202" coordsize="21600,21600" o:spt="202" path="m,l,21600r21600,l21600,xe">
               <v:stroke joinstyle="miter"/>
               <v:path gradientshapeok="t" o:connecttype="rect"/>
             </v:shapetype>
-            <v:shape id="Text Box 2" style="position:absolute;margin-left:92.8pt;margin-top:.55pt;width:2in;height:49.5pt;z-index:251659264;visibility:visible;mso-wrap-style:square;mso-width-percent:0;mso-height-percent:0;mso-wrap-distance-left:9pt;mso-wrap-distance-top:3.6pt;mso-wrap-distance-right:9pt;mso-wrap-distance-bottom:3.6pt;mso-position-horizontal:right;mso-position-horizontal-relative:margin;mso-position-vertical:absolute;mso-position-vertical-relative:text;mso-width-percent:0;mso-height-percent:0;mso-width-relative:margin;mso-height-relative:margin;v-text-anchor:top" o:spid="_x0000_s1026" filled="f" stroked="f" type="#_x0000_t202" o:gfxdata="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">
+            <v:shape id="Text Box 2" o:spid="_x0000_s1026" type="#_x0000_t202" style="position:absolute;margin-left:92.8pt;margin-top:.55pt;width:2in;height:49.5pt;z-index:251659264;visibility:visible;mso-wrap-style:square;mso-width-percent:0;mso-height-percent:0;mso-wrap-distance-left:9pt;mso-wrap-distance-top:3.6pt;mso-wrap-distance-right:9pt;mso-wrap-distance-bottom:3.6pt;mso-position-horizontal:right;mso-position-horizontal-relative:margin;mso-position-vertical:absolute;mso-position-vertical-relative:text;mso-width-percent:0;mso-height-percent:0;mso-width-relative:margin;mso-height-relative:margin;v-text-anchor:top" o:gfxdata="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" filled="f" stroked="f">
               <v:textbox>
                 <w:txbxContent>
                   <w:p>
@@ -1767,10 +1938,10 @@
                         <w:noProof/>
                       </w:rPr>
                       <w:drawing>
-                        <wp:inline distT="0" distB="0" distL="0" distR="0" wp14:anchorId="03D04A61" wp14:editId="32DB1833">
+                        <wp:inline distT="0" distB="0" distL="0" distR="0" wp14:anchorId="6642FC6F" wp14:editId="32DB1833">
                           <wp:extent cx="1504950" cy="476250"/>
                           <wp:effectExtent l="0" t="0" r="0" b="0"/>
-                          <wp:docPr id="231393976" name="Picture 1">
+                          <wp:docPr id="1509790222" name="Picture 1">
                             <a:extLst xmlns:a="http://schemas.openxmlformats.org/drawingml/2006/main">
                               <a:ext uri="{C183D7F6-B498-43B3-948B-1728B52AA6E4}">
                                 <adec:decorative xmlns:adec="http://schemas.microsoft.com/office/drawing/2017/decorative" val="1"/>
@@ -1796,7 +1967,7 @@
                                   </pic:cNvPicPr>
                                 </pic:nvPicPr>
                                 <pic:blipFill>
-                                  <a:blip r:embed="rId2">
+                                  <a:blip r:embed="rId1">
                                     <a:extLst>
                                       <a:ext uri="{28A0092B-C50C-407E-A947-70E740481C1C}">
                                         <a14:useLocalDpi xmlns:a14="http://schemas.microsoft.com/office/drawing/2010/main" val="0"/>
@@ -2051,7 +2222,7 @@
   <w:abstractNum w:abstractNumId="1" w15:restartNumberingAfterBreak="0">
     <w:nsid w:val="2775625A"/>
     <w:multiLevelType w:val="hybridMultilevel"/>
-    <w:tmpl w:val="C2360BD4"/>
+    <w:tmpl w:val="D2C8D1BE"/>
     <w:lvl w:ilvl="0" w:tplc="10090001">
       <w:start w:val="1"/>
       <w:numFmt w:val="bullet"/>
@@ -3966,6 +4137,15 @@
 </file>
 
 <file path=customXml/item1.xml><?xml version="1.0" encoding="utf-8"?>
+<?mso-contentType ?>
+<FormTemplates xmlns="http://schemas.microsoft.com/sharepoint/v3/contenttype/forms">
+  <Display>DocumentLibraryForm</Display>
+  <Edit>DocumentLibraryForm</Edit>
+  <New>DocumentLibraryForm</New>
+</FormTemplates>
+</file>
+
+<file path=customXml/item2.xml><?xml version="1.0" encoding="utf-8"?>
 <ct:contentTypeSchema xmlns:ct="http://schemas.microsoft.com/office/2006/metadata/contentType" xmlns:ma="http://schemas.microsoft.com/office/2006/metadata/properties/metaAttributes" ct:_="" ma:_="" ma:contentTypeName="Document" ma:contentTypeID="0x0101001DC44D19606E8540AF995795CBBBCE63" ma:contentTypeVersion="16" ma:contentTypeDescription="Create a new document." ma:contentTypeScope="" ma:versionID="72518c49cc9021390dbba2958e7a3f0c">
   <xsd:schema xmlns:xsd="http://www.w3.org/2001/XMLSchema" xmlns:xs="http://www.w3.org/2001/XMLSchema" xmlns:p="http://schemas.microsoft.com/office/2006/metadata/properties" xmlns:ns2="e718a8af-5d48-45b1-a7fb-cef00c107a7a" xmlns:ns3="715913e6-4bf0-458f-8160-f18e142d04ff" targetNamespace="http://schemas.microsoft.com/office/2006/metadata/properties" ma:root="true" ma:fieldsID="175092e7cad6d6b91dac7c2ca96d6cf8" ns2:_="" ns3:_="">
     <xsd:import namespace="e718a8af-5d48-45b1-a7fb-cef00c107a7a"/>
@@ -4186,11 +4366,11 @@
 </ct:contentTypeSchema>
 </file>
 
-<file path=customXml/item2.xml><?xml version="1.0" encoding="utf-8"?>
+<file path=customXml/item3.xml><?xml version="1.0" encoding="utf-8"?>
 <b:Sources xmlns:b="http://schemas.openxmlformats.org/officeDocument/2006/bibliography" xmlns="http://schemas.openxmlformats.org/officeDocument/2006/bibliography" SelectedStyle="\APASixthEditionOfficeOnline.xsl" StyleName="APA" Version="6"/>
 </file>
 
-<file path=customXml/item3.xml><?xml version="1.0" encoding="utf-8"?>
+<file path=customXml/item4.xml><?xml version="1.0" encoding="utf-8"?>
 <p:properties xmlns:p="http://schemas.microsoft.com/office/2006/metadata/properties" xmlns:xsi="http://www.w3.org/2001/XMLSchema-instance" xmlns:pc="http://schemas.microsoft.com/office/infopath/2007/PartnerControls">
   <documentManagement>
     <TaxCatchAll xmlns="715913e6-4bf0-458f-8160-f18e142d04ff" xsi:nil="true"/>
@@ -4201,16 +4381,15 @@
 </p:properties>
 </file>
 
-<file path=customXml/item4.xml><?xml version="1.0" encoding="utf-8"?>
-<?mso-contentType ?>
-<FormTemplates xmlns="http://schemas.microsoft.com/sharepoint/v3/contenttype/forms">
-  <Display>DocumentLibraryForm</Display>
-  <Edit>DocumentLibraryForm</Edit>
-  <New>DocumentLibraryForm</New>
-</FormTemplates>
+<file path=customXml/itemProps1.xml><?xml version="1.0" encoding="utf-8"?>
+<ds:datastoreItem xmlns:ds="http://schemas.openxmlformats.org/officeDocument/2006/customXml" ds:itemID="{6F0D11E1-4A7D-4AF9-A456-A7E3E7138860}">
+  <ds:schemaRefs>
+    <ds:schemaRef ds:uri="http://schemas.microsoft.com/sharepoint/v3/contenttype/forms"/>
+  </ds:schemaRefs>
+</ds:datastoreItem>
 </file>
 
-<file path=customXml/itemProps1.xml><?xml version="1.0" encoding="utf-8"?>
+<file path=customXml/itemProps2.xml><?xml version="1.0" encoding="utf-8"?>
 <ds:datastoreItem xmlns:ds="http://schemas.openxmlformats.org/officeDocument/2006/customXml" ds:itemID="{95D584C1-D4B7-41D0-BBEB-62985D6B8AD8}">
   <ds:schemaRefs>
     <ds:schemaRef ds:uri="http://schemas.microsoft.com/office/2006/metadata/contentType"/>
@@ -4229,7 +4408,7 @@
 </ds:datastoreItem>
 </file>
 
-<file path=customXml/itemProps2.xml><?xml version="1.0" encoding="utf-8"?>
+<file path=customXml/itemProps3.xml><?xml version="1.0" encoding="utf-8"?>
 <ds:datastoreItem xmlns:ds="http://schemas.openxmlformats.org/officeDocument/2006/customXml" ds:itemID="{13572229-D031-43ED-8F0C-E1EBE9F1AD81}">
   <ds:schemaRefs>
     <ds:schemaRef ds:uri="http://schemas.openxmlformats.org/officeDocument/2006/bibliography"/>
@@ -4237,7 +4416,7 @@
 </ds:datastoreItem>
 </file>
 
-<file path=customXml/itemProps3.xml><?xml version="1.0" encoding="utf-8"?>
+<file path=customXml/itemProps4.xml><?xml version="1.0" encoding="utf-8"?>
 <ds:datastoreItem xmlns:ds="http://schemas.openxmlformats.org/officeDocument/2006/customXml" ds:itemID="{5B2B891A-58C0-4D69-B3C8-73525E787E48}">
   <ds:schemaRefs>
     <ds:schemaRef ds:uri="http://schemas.microsoft.com/office/2006/metadata/properties"/>
@@ -4246,12 +4425,4 @@
     <ds:schemaRef ds:uri="e718a8af-5d48-45b1-a7fb-cef00c107a7a"/>
   </ds:schemaRefs>
 </ds:datastoreItem>
-</file>
-
-<file path=customXml/itemProps4.xml><?xml version="1.0" encoding="utf-8"?>
-<ds:datastoreItem xmlns:ds="http://schemas.openxmlformats.org/officeDocument/2006/customXml" ds:itemID="{6F0D11E1-4A7D-4AF9-A456-A7E3E7138860}">
-  <ds:schemaRefs>
-    <ds:schemaRef ds:uri="http://schemas.microsoft.com/sharepoint/v3/contenttype/forms"/>
-  </ds:schemaRefs>
-</ds:datastoreItem>
 </file>
</xml_diff>